<commit_message>
done report need todo task 1 and rename files
</commit_message>
<xml_diff>
--- a/Report/ICTDBS504 - Report.docx
+++ b/Report/ICTDBS504 - Report.docx
@@ -4,52 +4,194 @@
   <w:body>
     <w:p>
       <w:pPr>
-        <w:rPr>
-          <w:lang w:val="en-AU"/>
-        </w:rPr>
-      </w:pPr>
-      <w:r>
-        <w:rPr>
-          <w:lang w:val="en-AU"/>
-        </w:rPr>
-        <w:t>Intro</w:t>
-      </w:r>
-    </w:p>
-    <w:p>
-      <w:pPr>
-        <w:rPr>
-          <w:lang w:val="en-AU"/>
-        </w:rPr>
-      </w:pPr>
-    </w:p>
-    <w:p>
-      <w:pPr>
-        <w:rPr>
-          <w:lang w:val="en-AU"/>
-        </w:rPr>
-      </w:pPr>
-    </w:p>
-    <w:p>
-      <w:pPr>
-        <w:rPr>
-          <w:lang w:val="en-AU"/>
-        </w:rPr>
-      </w:pPr>
-    </w:p>
-    <w:p>
-      <w:pPr>
-        <w:rPr>
-          <w:lang w:val="en-AU"/>
-        </w:rPr>
-      </w:pPr>
-      <w:r>
-        <w:rPr>
-          <w:lang w:val="en-AU"/>
+        <w:shd w:val="clear" w:color="auto" w:fill="FFFFFF"/>
+        <w:spacing w:before="100" w:beforeAutospacing="1" w:after="100" w:afterAutospacing="1" w:line="330" w:lineRule="atLeast"/>
+        <w:jc w:val="center"/>
+        <w:rPr>
+          <w:b/>
+          <w:color w:val="3D3D3D"/>
+          <w:sz w:val="32"/>
+          <w:lang w:eastAsia="en-AU"/>
+        </w:rPr>
+      </w:pPr>
+    </w:p>
+    <w:p>
+      <w:pPr>
+        <w:shd w:val="clear" w:color="auto" w:fill="FFFFFF"/>
+        <w:spacing w:before="100" w:beforeAutospacing="1" w:after="100" w:afterAutospacing="1" w:line="330" w:lineRule="atLeast"/>
+        <w:jc w:val="center"/>
+        <w:rPr>
+          <w:b/>
+          <w:color w:val="3D3D3D"/>
+          <w:sz w:val="32"/>
+          <w:lang w:eastAsia="en-AU"/>
+        </w:rPr>
+      </w:pPr>
+      <w:r>
+        <w:rPr>
+          <w:b/>
+          <w:color w:val="3D3D3D"/>
+          <w:sz w:val="32"/>
+          <w:lang w:eastAsia="en-AU"/>
+        </w:rPr>
+        <w:t>Introduction</w:t>
+      </w:r>
+    </w:p>
+    <w:p>
+      <w:pPr>
+        <w:shd w:val="clear" w:color="auto" w:fill="FFFFFF"/>
+        <w:spacing w:before="100" w:beforeAutospacing="1" w:after="100" w:afterAutospacing="1" w:line="330" w:lineRule="atLeast"/>
+        <w:rPr>
+          <w:color w:val="3D3D3D"/>
+          <w:sz w:val="22"/>
+          <w:lang w:eastAsia="en-AU"/>
+        </w:rPr>
+      </w:pPr>
+      <w:r>
+        <w:rPr>
+          <w:color w:val="3D3D3D"/>
+          <w:lang w:eastAsia="en-AU"/>
+        </w:rPr>
+        <w:t xml:space="preserve">This </w:t>
+      </w:r>
+      <w:r>
+        <w:rPr>
+          <w:color w:val="3D3D3D"/>
+          <w:lang w:eastAsia="en-AU"/>
+        </w:rPr>
+        <w:t xml:space="preserve">report contains information about </w:t>
+      </w:r>
+      <w:r>
+        <w:rPr>
+          <w:color w:val="3D3D3D"/>
+          <w:lang w:eastAsia="en-AU"/>
+        </w:rPr>
+        <w:t>the web application</w:t>
+      </w:r>
+      <w:r>
+        <w:rPr>
+          <w:color w:val="3D3D3D"/>
+          <w:lang w:eastAsia="en-AU"/>
+        </w:rPr>
+        <w:t>.</w:t>
+      </w:r>
+      <w:r>
+        <w:rPr>
+          <w:color w:val="3D3D3D"/>
+          <w:lang w:eastAsia="en-AU"/>
         </w:rPr>
         <w:t xml:space="preserve"> </w:t>
       </w:r>
       <w:r>
         <w:rPr>
+          <w:color w:val="3D3D3D"/>
+          <w:lang w:eastAsia="en-AU"/>
+        </w:rPr>
+        <w:t>D</w:t>
+      </w:r>
+      <w:r>
+        <w:rPr>
+          <w:color w:val="3D3D3D"/>
+          <w:lang w:eastAsia="en-AU"/>
+        </w:rPr>
+        <w:t xml:space="preserve">etailing </w:t>
+      </w:r>
+      <w:r>
+        <w:rPr>
+          <w:color w:val="3D3D3D"/>
+          <w:lang w:eastAsia="en-AU"/>
+        </w:rPr>
+        <w:t xml:space="preserve">information about its </w:t>
+      </w:r>
+      <w:r>
+        <w:rPr>
+          <w:color w:val="3D3D3D"/>
+          <w:lang w:eastAsia="en-AU"/>
+        </w:rPr>
+        <w:t xml:space="preserve">the </w:t>
+      </w:r>
+      <w:r>
+        <w:rPr>
+          <w:color w:val="3D3D3D"/>
+          <w:lang w:eastAsia="en-AU"/>
+        </w:rPr>
+        <w:t>functionalities such as login, contact search and add update and remove contacts. The</w:t>
+      </w:r>
+      <w:r>
+        <w:rPr>
+          <w:color w:val="3D3D3D"/>
+          <w:lang w:eastAsia="en-AU"/>
+        </w:rPr>
+        <w:t xml:space="preserve"> structure</w:t>
+      </w:r>
+      <w:r>
+        <w:rPr>
+          <w:color w:val="3D3D3D"/>
+          <w:lang w:eastAsia="en-AU"/>
+        </w:rPr>
+        <w:t xml:space="preserve"> of the database</w:t>
+      </w:r>
+      <w:r>
+        <w:rPr>
+          <w:color w:val="3D3D3D"/>
+          <w:lang w:eastAsia="en-AU"/>
+        </w:rPr>
+        <w:t xml:space="preserve"> and php/sql code used to interact with the database.</w:t>
+      </w:r>
+    </w:p>
+    <w:p>
+      <w:pPr>
+        <w:rPr>
+          <w:lang w:val="en-AU"/>
+        </w:rPr>
+      </w:pPr>
+    </w:p>
+    <w:p>
+      <w:pPr>
+        <w:rPr>
+          <w:lang w:val="en-AU"/>
+        </w:rPr>
+      </w:pPr>
+    </w:p>
+    <w:p>
+      <w:pPr>
+        <w:jc w:val="center"/>
+        <w:rPr>
+          <w:b/>
+          <w:sz w:val="32"/>
+          <w:lang w:val="en-AU"/>
+        </w:rPr>
+      </w:pPr>
+      <w:r>
+        <w:rPr>
+          <w:b/>
+          <w:sz w:val="32"/>
+          <w:lang w:val="en-AU"/>
+        </w:rPr>
+        <w:t>Web Applications Functionality</w:t>
+      </w:r>
+    </w:p>
+    <w:p>
+      <w:pPr>
+        <w:rPr>
+          <w:lang w:val="en-AU"/>
+        </w:rPr>
+      </w:pPr>
+    </w:p>
+    <w:p>
+      <w:pPr>
+        <w:rPr>
+          <w:lang w:val="en-AU"/>
+        </w:rPr>
+      </w:pPr>
+      <w:r>
+        <w:rPr>
+          <w:lang w:val="en-AU"/>
+        </w:rPr>
+        <w:t xml:space="preserve"> </w:t>
+      </w:r>
+      <w:r>
+        <w:rPr>
           <w:lang w:val="en-AU"/>
         </w:rPr>
         <w:t xml:space="preserve">The web applications functionality </w:t>
@@ -84,282 +226,199 @@
     </w:p>
     <w:p>
       <w:pPr>
-        <w:rPr>
-          <w:lang w:val="en-AU"/>
-        </w:rPr>
-      </w:pPr>
-    </w:p>
-    <w:p>
-      <w:pPr>
-        <w:rPr>
-          <w:lang w:val="en-AU"/>
-        </w:rPr>
-      </w:pPr>
-    </w:p>
-    <w:p>
-      <w:pPr>
-        <w:rPr>
-          <w:lang w:val="en-AU"/>
-        </w:rPr>
-      </w:pPr>
-    </w:p>
-    <w:p>
-      <w:pPr>
-        <w:rPr>
-          <w:lang w:val="en-AU"/>
-        </w:rPr>
-      </w:pPr>
-    </w:p>
-    <w:p>
-      <w:pPr>
-        <w:rPr>
-          <w:lang w:val="en-AU"/>
-        </w:rPr>
-      </w:pPr>
-    </w:p>
-    <w:p>
-      <w:pPr>
-        <w:rPr>
-          <w:lang w:val="en-AU"/>
-        </w:rPr>
-      </w:pPr>
-    </w:p>
-    <w:p>
-      <w:pPr>
-        <w:rPr>
-          <w:lang w:val="en-AU"/>
-        </w:rPr>
-      </w:pPr>
-    </w:p>
-    <w:p>
-      <w:pPr>
-        <w:rPr>
-          <w:lang w:val="en-AU"/>
-        </w:rPr>
-      </w:pPr>
-    </w:p>
-    <w:p>
-      <w:pPr>
-        <w:rPr>
-          <w:lang w:val="en-AU"/>
-        </w:rPr>
-      </w:pPr>
-    </w:p>
-    <w:p>
-      <w:pPr>
-        <w:rPr>
-          <w:lang w:val="en-AU"/>
-        </w:rPr>
-      </w:pPr>
-    </w:p>
-    <w:p>
-      <w:pPr>
-        <w:rPr>
-          <w:lang w:val="en-AU"/>
-        </w:rPr>
-      </w:pPr>
-    </w:p>
-    <w:p>
-      <w:pPr>
-        <w:rPr>
-          <w:lang w:val="en-AU"/>
-        </w:rPr>
-      </w:pPr>
-    </w:p>
-    <w:p>
-      <w:pPr>
-        <w:rPr>
-          <w:lang w:val="en-AU"/>
-        </w:rPr>
-      </w:pPr>
-    </w:p>
-    <w:p>
-      <w:pPr>
-        <w:rPr>
-          <w:lang w:val="en-AU"/>
-        </w:rPr>
-      </w:pPr>
-    </w:p>
-    <w:p>
-      <w:pPr>
-        <w:rPr>
-          <w:lang w:val="en-AU"/>
-        </w:rPr>
-      </w:pPr>
-    </w:p>
-    <w:p>
-      <w:pPr>
-        <w:rPr>
-          <w:lang w:val="en-AU"/>
-        </w:rPr>
-      </w:pPr>
-    </w:p>
-    <w:p>
-      <w:pPr>
-        <w:rPr>
-          <w:lang w:val="en-AU"/>
-        </w:rPr>
-      </w:pPr>
-    </w:p>
-    <w:p>
-      <w:pPr>
-        <w:rPr>
-          <w:lang w:val="en-AU"/>
-        </w:rPr>
-      </w:pPr>
-    </w:p>
-    <w:p>
-      <w:pPr>
-        <w:rPr>
-          <w:lang w:val="en-AU"/>
-        </w:rPr>
-      </w:pPr>
-    </w:p>
-    <w:p>
-      <w:pPr>
-        <w:rPr>
-          <w:lang w:val="en-AU"/>
-        </w:rPr>
-      </w:pPr>
-    </w:p>
-    <w:p>
-      <w:pPr>
-        <w:rPr>
-          <w:lang w:val="en-AU"/>
-        </w:rPr>
-      </w:pPr>
-    </w:p>
-    <w:p>
-      <w:pPr>
-        <w:rPr>
-          <w:lang w:val="en-AU"/>
-        </w:rPr>
-      </w:pPr>
-    </w:p>
-    <w:p>
-      <w:pPr>
-        <w:rPr>
-          <w:lang w:val="en-AU"/>
-        </w:rPr>
-      </w:pPr>
-    </w:p>
-    <w:p>
-      <w:pPr>
-        <w:rPr>
-          <w:lang w:val="en-AU"/>
-        </w:rPr>
-      </w:pPr>
-    </w:p>
-    <w:p>
-      <w:pPr>
-        <w:rPr>
-          <w:lang w:val="en-AU"/>
-        </w:rPr>
-      </w:pPr>
-    </w:p>
-    <w:p>
-      <w:pPr>
-        <w:rPr>
-          <w:lang w:val="en-AU"/>
-        </w:rPr>
-      </w:pPr>
-    </w:p>
-    <w:p>
-      <w:pPr>
-        <w:rPr>
-          <w:lang w:val="en-AU"/>
-        </w:rPr>
-      </w:pPr>
-    </w:p>
-    <w:p>
-      <w:pPr>
-        <w:rPr>
-          <w:lang w:val="en-AU"/>
-        </w:rPr>
-      </w:pPr>
-    </w:p>
-    <w:p>
-      <w:pPr>
-        <w:rPr>
-          <w:lang w:val="en-AU"/>
-        </w:rPr>
-      </w:pPr>
-    </w:p>
-    <w:p>
-      <w:pPr>
-        <w:rPr>
-          <w:lang w:val="en-AU"/>
-        </w:rPr>
-      </w:pPr>
-    </w:p>
-    <w:p>
-      <w:pPr>
-        <w:rPr>
-          <w:lang w:val="en-AU"/>
-        </w:rPr>
-      </w:pPr>
-    </w:p>
-    <w:p>
-      <w:pPr>
-        <w:rPr>
-          <w:lang w:val="en-AU"/>
-        </w:rPr>
-      </w:pPr>
-    </w:p>
-    <w:p>
-      <w:pPr>
-        <w:rPr>
-          <w:lang w:val="en-AU"/>
-        </w:rPr>
-      </w:pPr>
-    </w:p>
-    <w:p>
-      <w:pPr>
-        <w:rPr>
-          <w:lang w:val="en-AU"/>
-        </w:rPr>
-      </w:pPr>
-    </w:p>
-    <w:p>
-      <w:pPr>
-        <w:rPr>
-          <w:lang w:val="en-AU"/>
-        </w:rPr>
-      </w:pPr>
-    </w:p>
-    <w:p>
-      <w:pPr>
-        <w:rPr>
-          <w:lang w:val="en-AU"/>
-        </w:rPr>
-      </w:pPr>
-    </w:p>
-    <w:p>
-      <w:pPr>
-        <w:rPr>
-          <w:lang w:val="en-AU"/>
-        </w:rPr>
-      </w:pPr>
-      <w:r>
-        <w:rPr>
-          <w:lang w:val="en-AU"/>
-        </w:rPr>
-        <w:lastRenderedPageBreak/>
-        <w:t xml:space="preserve">This is the </w:t>
-      </w:r>
-      <w:proofErr w:type="spellStart"/>
-      <w:r>
-        <w:rPr>
-          <w:lang w:val="en-AU"/>
-        </w:rPr>
-        <w:t>php</w:t>
-      </w:r>
-      <w:proofErr w:type="spellEnd"/>
-      <w:r>
-        <w:rPr>
-          <w:lang w:val="en-AU"/>
-        </w:rPr>
-        <w:t xml:space="preserve"> code that contains the sql code to check if the username and password match and if so create a session and log them in.</w:t>
+        <w:jc w:val="center"/>
+        <w:rPr>
+          <w:b/>
+          <w:sz w:val="32"/>
+          <w:lang w:val="en-AU"/>
+        </w:rPr>
+      </w:pPr>
+      <w:r>
+        <w:rPr>
+          <w:b/>
+          <w:sz w:val="32"/>
+          <w:lang w:val="en-AU"/>
+        </w:rPr>
+        <w:t>Database Structure</w:t>
+      </w:r>
+    </w:p>
+    <w:p>
+      <w:pPr>
+        <w:rPr>
+          <w:lang w:val="en-AU"/>
+        </w:rPr>
+      </w:pPr>
+      <w:r>
+        <w:rPr>
+          <w:lang w:val="en-AU"/>
+        </w:rPr>
+        <w:t>The database uses two tables, the first one is called admin it contains login details for users to access the web application. The second table is the Cont</w:t>
+      </w:r>
+      <w:r>
+        <w:rPr>
+          <w:lang w:val="en-AU"/>
+        </w:rPr>
+        <w:t xml:space="preserve">acts table and it contains the information of users that have been added by </w:t>
+      </w:r>
+      <w:r>
+        <w:rPr>
+          <w:lang w:val="en-AU"/>
+        </w:rPr>
+        <w:t>administrators</w:t>
+      </w:r>
+      <w:r>
+        <w:rPr>
+          <w:lang w:val="en-AU"/>
+        </w:rPr>
+        <w:t>.</w:t>
+      </w:r>
+      <w:r>
+        <w:rPr>
+          <w:lang w:val="en-AU"/>
+        </w:rPr>
+        <w:t xml:space="preserve"> </w:t>
+      </w:r>
+    </w:p>
+    <w:p>
+      <w:pPr>
+        <w:rPr>
+          <w:b/>
+          <w:sz w:val="32"/>
+          <w:lang w:val="en-AU"/>
+        </w:rPr>
+      </w:pPr>
+    </w:p>
+    <w:p>
+      <w:pPr>
+        <w:rPr>
+          <w:b/>
+          <w:sz w:val="32"/>
+          <w:lang w:val="en-AU"/>
+        </w:rPr>
+      </w:pPr>
+      <w:r>
+        <w:rPr>
+          <w:b/>
+          <w:noProof/>
+          <w:sz w:val="32"/>
+        </w:rPr>
+        <w:drawing>
+          <wp:inline distT="0" distB="0" distL="0" distR="0" wp14:anchorId="08459593" wp14:editId="32CCDDFF">
+            <wp:extent cx="5270500" cy="2692400"/>
+            <wp:effectExtent l="0" t="0" r="12700" b="0"/>
+            <wp:docPr id="6" name="Picture 6"/>
+            <wp:cNvGraphicFramePr>
+              <a:graphicFrameLocks xmlns:a="http://schemas.openxmlformats.org/drawingml/2006/main" noChangeAspect="1"/>
+            </wp:cNvGraphicFramePr>
+            <a:graphic xmlns:a="http://schemas.openxmlformats.org/drawingml/2006/main">
+              <a:graphicData uri="http://schemas.openxmlformats.org/drawingml/2006/picture">
+                <pic:pic xmlns:pic="http://schemas.openxmlformats.org/drawingml/2006/picture">
+                  <pic:nvPicPr>
+                    <pic:cNvPr id="6" name="database.png"/>
+                    <pic:cNvPicPr/>
+                  </pic:nvPicPr>
+                  <pic:blipFill>
+                    <a:blip r:embed="rId6">
+                      <a:extLst>
+                        <a:ext uri="{28A0092B-C50C-407E-A947-70E740481C1C}">
+                          <a14:useLocalDpi xmlns:a14="http://schemas.microsoft.com/office/drawing/2010/main" val="0"/>
+                        </a:ext>
+                      </a:extLst>
+                    </a:blip>
+                    <a:stretch>
+                      <a:fillRect/>
+                    </a:stretch>
+                  </pic:blipFill>
+                  <pic:spPr>
+                    <a:xfrm>
+                      <a:off x="0" y="0"/>
+                      <a:ext cx="5270500" cy="2692400"/>
+                    </a:xfrm>
+                    <a:prstGeom prst="rect">
+                      <a:avLst/>
+                    </a:prstGeom>
+                  </pic:spPr>
+                </pic:pic>
+              </a:graphicData>
+            </a:graphic>
+          </wp:inline>
+        </w:drawing>
+      </w:r>
+    </w:p>
+    <w:p>
+      <w:pPr>
+        <w:rPr>
+          <w:lang w:val="en-AU"/>
+        </w:rPr>
+      </w:pPr>
+    </w:p>
+    <w:p>
+      <w:pPr>
+        <w:rPr>
+          <w:lang w:val="en-AU"/>
+        </w:rPr>
+      </w:pPr>
+    </w:p>
+    <w:p>
+      <w:pPr>
+        <w:rPr>
+          <w:lang w:val="en-AU"/>
+        </w:rPr>
+      </w:pPr>
+    </w:p>
+    <w:p>
+      <w:pPr>
+        <w:rPr>
+          <w:lang w:val="en-AU"/>
+        </w:rPr>
+      </w:pPr>
+    </w:p>
+    <w:p>
+      <w:pPr>
+        <w:rPr>
+          <w:lang w:val="en-AU"/>
+        </w:rPr>
+      </w:pPr>
+    </w:p>
+    <w:p>
+      <w:pPr>
+        <w:rPr>
+          <w:lang w:val="en-AU"/>
+        </w:rPr>
+      </w:pPr>
+    </w:p>
+    <w:p>
+      <w:pPr>
+        <w:rPr>
+          <w:lang w:val="en-AU"/>
+        </w:rPr>
+      </w:pPr>
+    </w:p>
+    <w:p>
+      <w:pPr>
+        <w:rPr>
+          <w:lang w:val="en-AU"/>
+        </w:rPr>
+      </w:pPr>
+    </w:p>
+    <w:p>
+      <w:pPr>
+        <w:rPr>
+          <w:lang w:val="en-AU"/>
+        </w:rPr>
+      </w:pPr>
+    </w:p>
+    <w:p>
+      <w:pPr>
+        <w:rPr>
+          <w:lang w:val="en-AU"/>
+        </w:rPr>
+      </w:pPr>
+      <w:r>
+        <w:rPr>
+          <w:lang w:val="en-AU"/>
+        </w:rPr>
+        <w:t>This is the php code that contains the sql code to check if the username and password match and if so create a session and log them in.</w:t>
       </w:r>
     </w:p>
     <w:p>
@@ -388,7 +447,7 @@
                     <pic:cNvPicPr/>
                   </pic:nvPicPr>
                   <pic:blipFill>
-                    <a:blip r:embed="rId6">
+                    <a:blip r:embed="rId7">
                       <a:extLst>
                         <a:ext uri="{28A0092B-C50C-407E-A947-70E740481C1C}">
                           <a14:useLocalDpi xmlns:a14="http://schemas.microsoft.com/office/drawing/2010/main" val="0"/>
@@ -467,7 +526,7 @@
                     <pic:cNvPicPr/>
                   </pic:nvPicPr>
                   <pic:blipFill>
-                    <a:blip r:embed="rId7">
+                    <a:blip r:embed="rId8">
                       <a:extLst>
                         <a:ext uri="{28A0092B-C50C-407E-A947-70E740481C1C}">
                           <a14:useLocalDpi xmlns:a14="http://schemas.microsoft.com/office/drawing/2010/main" val="0"/>
@@ -554,7 +613,7 @@
                     <pic:cNvPicPr/>
                   </pic:nvPicPr>
                   <pic:blipFill>
-                    <a:blip r:embed="rId8">
+                    <a:blip r:embed="rId9">
                       <a:extLst>
                         <a:ext uri="{28A0092B-C50C-407E-A947-70E740481C1C}">
                           <a14:useLocalDpi xmlns:a14="http://schemas.microsoft.com/office/drawing/2010/main" val="0"/>
@@ -594,13 +653,6 @@
           <w:lang w:val="en-AU"/>
         </w:rPr>
       </w:pPr>
-    </w:p>
-    <w:p>
-      <w:pPr>
-        <w:rPr>
-          <w:lang w:val="en-AU"/>
-        </w:rPr>
-      </w:pPr>
       <w:r>
         <w:rPr>
           <w:lang w:val="en-AU"/>
@@ -634,7 +686,7 @@
                     <pic:cNvPicPr/>
                   </pic:nvPicPr>
                   <pic:blipFill>
-                    <a:blip r:embed="rId9">
+                    <a:blip r:embed="rId10">
                       <a:extLst>
                         <a:ext uri="{28A0092B-C50C-407E-A947-70E740481C1C}">
                           <a14:useLocalDpi xmlns:a14="http://schemas.microsoft.com/office/drawing/2010/main" val="0"/>
@@ -720,70 +772,252 @@
         <w:rPr>
           <w:lang w:val="en-AU"/>
         </w:rPr>
-        <w:t xml:space="preserve">The following code is too big to take a screenshot but it is of adding data into the database and verifying it. the file name to view this code is </w:t>
-      </w:r>
-      <w:bookmarkStart w:id="0" w:name="_GoBack"/>
-      <w:r>
-        <w:rPr>
-          <w:lang w:val="en-AU"/>
-        </w:rPr>
-        <w:t>addcontacts.rtf</w:t>
-      </w:r>
-      <w:bookmarkEnd w:id="0"/>
-    </w:p>
-    <w:p>
-      <w:pPr>
-        <w:rPr>
-          <w:lang w:val="en-AU"/>
-        </w:rPr>
-      </w:pPr>
-    </w:p>
-    <w:p>
-      <w:pPr>
-        <w:rPr>
-          <w:lang w:val="en-AU"/>
-        </w:rPr>
-      </w:pPr>
-    </w:p>
-    <w:p>
-      <w:pPr>
-        <w:rPr>
-          <w:lang w:val="en-AU"/>
-        </w:rPr>
-      </w:pPr>
-    </w:p>
-    <w:p>
-      <w:pPr>
-        <w:rPr>
-          <w:lang w:val="en-AU"/>
-        </w:rPr>
-      </w:pPr>
-    </w:p>
-    <w:p>
-      <w:pPr>
-        <w:rPr>
-          <w:lang w:val="en-AU"/>
-        </w:rPr>
-      </w:pPr>
-      <w:r>
-        <w:rPr>
-          <w:lang w:val="en-AU"/>
-        </w:rPr>
-        <w:t xml:space="preserve">This </w:t>
-      </w:r>
-      <w:proofErr w:type="spellStart"/>
-      <w:r>
-        <w:rPr>
-          <w:lang w:val="en-AU"/>
-        </w:rPr>
-        <w:t>php</w:t>
-      </w:r>
-      <w:proofErr w:type="spellEnd"/>
-      <w:r>
-        <w:rPr>
-          <w:lang w:val="en-AU"/>
-        </w:rPr>
-        <w:t xml:space="preserve"> code is how the web application connects to the database.</w:t>
+        <w:t>The following code is of adding data into</w:t>
+      </w:r>
+      <w:r>
+        <w:rPr>
+          <w:lang w:val="en-AU"/>
+        </w:rPr>
+        <w:t xml:space="preserve"> the database and verifying it.</w:t>
+      </w:r>
+    </w:p>
+    <w:p>
+      <w:pPr>
+        <w:rPr>
+          <w:lang w:val="en-AU"/>
+        </w:rPr>
+      </w:pPr>
+      <w:r>
+        <w:rPr>
+          <w:noProof/>
+        </w:rPr>
+        <w:drawing>
+          <wp:inline distT="0" distB="0" distL="0" distR="0" wp14:anchorId="4BDFCED8" wp14:editId="1E635D3F">
+            <wp:extent cx="5194935" cy="4206630"/>
+            <wp:effectExtent l="0" t="0" r="12065" b="10160"/>
+            <wp:docPr id="7" name="Picture 7"/>
+            <wp:cNvGraphicFramePr>
+              <a:graphicFrameLocks xmlns:a="http://schemas.openxmlformats.org/drawingml/2006/main" noChangeAspect="1"/>
+            </wp:cNvGraphicFramePr>
+            <a:graphic xmlns:a="http://schemas.openxmlformats.org/drawingml/2006/main">
+              <a:graphicData uri="http://schemas.openxmlformats.org/drawingml/2006/picture">
+                <pic:pic xmlns:pic="http://schemas.openxmlformats.org/drawingml/2006/picture">
+                  <pic:nvPicPr>
+                    <pic:cNvPr id="7" name="addcontact1.png"/>
+                    <pic:cNvPicPr/>
+                  </pic:nvPicPr>
+                  <pic:blipFill>
+                    <a:blip r:embed="rId11">
+                      <a:extLst>
+                        <a:ext uri="{28A0092B-C50C-407E-A947-70E740481C1C}">
+                          <a14:useLocalDpi xmlns:a14="http://schemas.microsoft.com/office/drawing/2010/main" val="0"/>
+                        </a:ext>
+                      </a:extLst>
+                    </a:blip>
+                    <a:stretch>
+                      <a:fillRect/>
+                    </a:stretch>
+                  </pic:blipFill>
+                  <pic:spPr>
+                    <a:xfrm>
+                      <a:off x="0" y="0"/>
+                      <a:ext cx="5208185" cy="4217359"/>
+                    </a:xfrm>
+                    <a:prstGeom prst="rect">
+                      <a:avLst/>
+                    </a:prstGeom>
+                  </pic:spPr>
+                </pic:pic>
+              </a:graphicData>
+            </a:graphic>
+          </wp:inline>
+        </w:drawing>
+      </w:r>
+    </w:p>
+    <w:p>
+      <w:pPr>
+        <w:rPr>
+          <w:lang w:val="en-AU"/>
+        </w:rPr>
+      </w:pPr>
+      <w:r>
+        <w:rPr>
+          <w:noProof/>
+        </w:rPr>
+        <w:drawing>
+          <wp:inline distT="0" distB="0" distL="0" distR="0" wp14:anchorId="4CEB308F" wp14:editId="2B4A1CED">
+            <wp:extent cx="4988107" cy="4316757"/>
+            <wp:effectExtent l="0" t="0" r="0" b="1270"/>
+            <wp:docPr id="8" name="Picture 8"/>
+            <wp:cNvGraphicFramePr>
+              <a:graphicFrameLocks xmlns:a="http://schemas.openxmlformats.org/drawingml/2006/main" noChangeAspect="1"/>
+            </wp:cNvGraphicFramePr>
+            <a:graphic xmlns:a="http://schemas.openxmlformats.org/drawingml/2006/main">
+              <a:graphicData uri="http://schemas.openxmlformats.org/drawingml/2006/picture">
+                <pic:pic xmlns:pic="http://schemas.openxmlformats.org/drawingml/2006/picture">
+                  <pic:nvPicPr>
+                    <pic:cNvPr id="8" name="addcontact2.png"/>
+                    <pic:cNvPicPr/>
+                  </pic:nvPicPr>
+                  <pic:blipFill>
+                    <a:blip r:embed="rId12">
+                      <a:extLst>
+                        <a:ext uri="{28A0092B-C50C-407E-A947-70E740481C1C}">
+                          <a14:useLocalDpi xmlns:a14="http://schemas.microsoft.com/office/drawing/2010/main" val="0"/>
+                        </a:ext>
+                      </a:extLst>
+                    </a:blip>
+                    <a:stretch>
+                      <a:fillRect/>
+                    </a:stretch>
+                  </pic:blipFill>
+                  <pic:spPr>
+                    <a:xfrm>
+                      <a:off x="0" y="0"/>
+                      <a:ext cx="5013713" cy="4338917"/>
+                    </a:xfrm>
+                    <a:prstGeom prst="rect">
+                      <a:avLst/>
+                    </a:prstGeom>
+                  </pic:spPr>
+                </pic:pic>
+              </a:graphicData>
+            </a:graphic>
+          </wp:inline>
+        </w:drawing>
+      </w:r>
+    </w:p>
+    <w:p>
+      <w:pPr>
+        <w:rPr>
+          <w:lang w:val="en-AU"/>
+        </w:rPr>
+      </w:pPr>
+      <w:r>
+        <w:rPr>
+          <w:noProof/>
+        </w:rPr>
+        <w:drawing>
+          <wp:inline distT="0" distB="0" distL="0" distR="0" wp14:anchorId="376173B8" wp14:editId="37B26239">
+            <wp:extent cx="4737735" cy="3886834"/>
+            <wp:effectExtent l="0" t="0" r="0" b="0"/>
+            <wp:docPr id="9" name="Picture 9"/>
+            <wp:cNvGraphicFramePr>
+              <a:graphicFrameLocks xmlns:a="http://schemas.openxmlformats.org/drawingml/2006/main" noChangeAspect="1"/>
+            </wp:cNvGraphicFramePr>
+            <a:graphic xmlns:a="http://schemas.openxmlformats.org/drawingml/2006/main">
+              <a:graphicData uri="http://schemas.openxmlformats.org/drawingml/2006/picture">
+                <pic:pic xmlns:pic="http://schemas.openxmlformats.org/drawingml/2006/picture">
+                  <pic:nvPicPr>
+                    <pic:cNvPr id="9" name="addcontact3.png"/>
+                    <pic:cNvPicPr/>
+                  </pic:nvPicPr>
+                  <pic:blipFill>
+                    <a:blip r:embed="rId13">
+                      <a:extLst>
+                        <a:ext uri="{28A0092B-C50C-407E-A947-70E740481C1C}">
+                          <a14:useLocalDpi xmlns:a14="http://schemas.microsoft.com/office/drawing/2010/main" val="0"/>
+                        </a:ext>
+                      </a:extLst>
+                    </a:blip>
+                    <a:stretch>
+                      <a:fillRect/>
+                    </a:stretch>
+                  </pic:blipFill>
+                  <pic:spPr>
+                    <a:xfrm>
+                      <a:off x="0" y="0"/>
+                      <a:ext cx="4743777" cy="3891791"/>
+                    </a:xfrm>
+                    <a:prstGeom prst="rect">
+                      <a:avLst/>
+                    </a:prstGeom>
+                  </pic:spPr>
+                </pic:pic>
+              </a:graphicData>
+            </a:graphic>
+          </wp:inline>
+        </w:drawing>
+      </w:r>
+    </w:p>
+    <w:p>
+      <w:pPr>
+        <w:rPr>
+          <w:lang w:val="en-AU"/>
+        </w:rPr>
+      </w:pPr>
+      <w:r>
+        <w:rPr>
+          <w:noProof/>
+        </w:rPr>
+        <w:drawing>
+          <wp:inline distT="0" distB="0" distL="0" distR="0" wp14:anchorId="227CDF74" wp14:editId="00C82991">
+            <wp:extent cx="4737735" cy="2288505"/>
+            <wp:effectExtent l="0" t="0" r="0" b="0"/>
+            <wp:docPr id="10" name="Picture 10"/>
+            <wp:cNvGraphicFramePr>
+              <a:graphicFrameLocks xmlns:a="http://schemas.openxmlformats.org/drawingml/2006/main" noChangeAspect="1"/>
+            </wp:cNvGraphicFramePr>
+            <a:graphic xmlns:a="http://schemas.openxmlformats.org/drawingml/2006/main">
+              <a:graphicData uri="http://schemas.openxmlformats.org/drawingml/2006/picture">
+                <pic:pic xmlns:pic="http://schemas.openxmlformats.org/drawingml/2006/picture">
+                  <pic:nvPicPr>
+                    <pic:cNvPr id="10" name="addcontact4.png"/>
+                    <pic:cNvPicPr/>
+                  </pic:nvPicPr>
+                  <pic:blipFill>
+                    <a:blip r:embed="rId14">
+                      <a:extLst>
+                        <a:ext uri="{28A0092B-C50C-407E-A947-70E740481C1C}">
+                          <a14:useLocalDpi xmlns:a14="http://schemas.microsoft.com/office/drawing/2010/main" val="0"/>
+                        </a:ext>
+                      </a:extLst>
+                    </a:blip>
+                    <a:stretch>
+                      <a:fillRect/>
+                    </a:stretch>
+                  </pic:blipFill>
+                  <pic:spPr>
+                    <a:xfrm>
+                      <a:off x="0" y="0"/>
+                      <a:ext cx="4758644" cy="2298605"/>
+                    </a:xfrm>
+                    <a:prstGeom prst="rect">
+                      <a:avLst/>
+                    </a:prstGeom>
+                  </pic:spPr>
+                </pic:pic>
+              </a:graphicData>
+            </a:graphic>
+          </wp:inline>
+        </w:drawing>
+      </w:r>
+    </w:p>
+    <w:p>
+      <w:pPr>
+        <w:rPr>
+          <w:lang w:val="en-AU"/>
+        </w:rPr>
+      </w:pPr>
+    </w:p>
+    <w:p>
+      <w:pPr>
+        <w:rPr>
+          <w:lang w:val="en-AU"/>
+        </w:rPr>
+      </w:pPr>
+    </w:p>
+    <w:p>
+      <w:pPr>
+        <w:rPr>
+          <w:lang w:val="en-AU"/>
+        </w:rPr>
+      </w:pPr>
+      <w:r>
+        <w:rPr>
+          <w:lang w:val="en-AU"/>
+        </w:rPr>
+        <w:t>This php code is how the web application connects to the database.</w:t>
       </w:r>
     </w:p>
     <w:p>
@@ -812,7 +1046,7 @@
                     <pic:cNvPicPr/>
                   </pic:nvPicPr>
                   <pic:blipFill>
-                    <a:blip r:embed="rId10">
+                    <a:blip r:embed="rId15">
                       <a:extLst>
                         <a:ext uri="{28A0092B-C50C-407E-A947-70E740481C1C}">
                           <a14:useLocalDpi xmlns:a14="http://schemas.microsoft.com/office/drawing/2010/main" val="0"/>
@@ -838,17 +1072,12 @@
           </wp:inline>
         </w:drawing>
       </w:r>
-    </w:p>
-    <w:p>
-      <w:pPr>
-        <w:rPr>
-          <w:lang w:val="en-AU"/>
-        </w:rPr>
-      </w:pPr>
+      <w:bookmarkStart w:id="0" w:name="_GoBack"/>
+      <w:bookmarkEnd w:id="0"/>
     </w:p>
     <w:sectPr>
-      <w:headerReference w:type="default" r:id="rId11"/>
-      <w:footerReference w:type="default" r:id="rId12"/>
+      <w:headerReference w:type="default" r:id="rId16"/>
+      <w:footerReference w:type="default" r:id="rId17"/>
       <w:pgSz w:w="11900" w:h="16840"/>
       <w:pgMar w:top="1440" w:right="1440" w:bottom="1440" w:left="1440" w:header="708" w:footer="708" w:gutter="0"/>
       <w:cols w:space="708"/>

</xml_diff>